<commit_message>
Got section breaks and page variables working
</commit_message>
<xml_diff>
--- a/XSDR.Examples/Examples/example3.docx
+++ b/XSDR.Examples/Examples/example3.docx
@@ -5,7 +5,79 @@
     <w:sectPr>
       <w:pgSz w:w="8391" w:h="11906"/>
       <w:pgMar w:top="992" w:right="992" w:bottom="992" w:left="992"/>
+      <w:pgSz w:w="8391" w:h="11906"/>
+      <w:pgMar w:top="992" w:right="992" w:bottom="992" w:left="992"/>
+      <w:pgSz w:w="8391" w:h="11906"/>
+      <w:pgMar w:top="992" w:right="992" w:bottom="992" w:left="992"/>
     </w:sectPr>
+    <w:p>
+      <w:pPr>
+        <w:ind w:hanging="0"/>
+        <w:jc w:val="center"/>
+      </w:pPr>
+      <w:r>
+        <w:rPr>
+          <w:rFonts w:ascii="Book Antiqua"/>
+          <w:sz w:val="40"/>
+        </w:rPr>
+        <w:t xml:space="preserve">An Example Book</w:t>
+      </w:r>
+    </w:p>
+    <w:p>
+      <w:pPr>
+        <w:ind w:hanging="0"/>
+        <w:jc w:val="center"/>
+      </w:pPr>
+      <w:r>
+        <w:rPr>
+          <w:rFonts w:ascii="Book Antiqua"/>
+          <w:sz w:val="30"/>
+          <w:i/>
+        </w:rPr>
+        <w:t xml:space="preserve">Let's see if this works</w:t>
+      </w:r>
+    </w:p>
+    <w:p>
+      <w:pPr>
+        <w:sectPr>
+          <w:type w:val="nextPage"/>
+        </w:sectPr>
+      </w:pPr>
+    </w:p>
+    <w:p>
+      <w:pPr>
+        <w:ind w:hanging="0"/>
+        <w:jc w:val="center"/>
+      </w:pPr>
+      <w:r>
+        <w:rPr>
+          <w:rFonts w:ascii="Book Antiqua"/>
+          <w:sz w:val="40"/>
+        </w:rPr>
+        <w:t xml:space="preserve">An Example Book</w:t>
+      </w:r>
+    </w:p>
+    <w:p>
+      <w:pPr>
+        <w:ind w:hanging="0"/>
+        <w:jc w:val="center"/>
+      </w:pPr>
+      <w:r>
+        <w:rPr>
+          <w:rFonts w:ascii="Book Antiqua"/>
+          <w:sz w:val="30"/>
+          <w:i/>
+        </w:rPr>
+        <w:t xml:space="preserve">Let's see if this works</w:t>
+      </w:r>
+    </w:p>
+    <w:p>
+      <w:pPr>
+        <w:sectPr>
+          <w:type w:val="nextPage"/>
+        </w:sectPr>
+      </w:pPr>
+    </w:p>
     <w:p>
       <w:pPr>
         <w:ind w:hanging="0"/>

</xml_diff>